<commit_message>
m.n doc qua file .doc
</commit_message>
<xml_diff>
--- a/cải thiện chất lượng ảnh nén JPEG.docx
+++ b/cải thiện chất lượng ảnh nén JPEG.docx
@@ -12,6 +12,7 @@
           <w:bCs/>
           <w:sz w:val="40"/>
           <w:szCs w:val="40"/>
+          <w:lang w:val="en-US"/>
         </w:rPr>
       </w:pPr>
     </w:p>
@@ -2069,6 +2070,107 @@
     </w:p>
     <w:p>
       <w:pPr>
+        <w:rPr>
+          <w:rFonts w:ascii="Times New Roman" w:hAnsi="Times New Roman" w:cs="Times New Roman"/>
+          <w:b/>
+          <w:bCs/>
+          <w:i/>
+          <w:iCs/>
+          <w:sz w:val="32"/>
+          <w:szCs w:val="32"/>
+          <w:u w:val="single"/>
+        </w:rPr>
+      </w:pPr>
+      <w:r>
+        <w:rPr>
+          <w:rFonts w:ascii="Times New Roman" w:hAnsi="Times New Roman" w:cs="Times New Roman"/>
+          <w:noProof/>
+          <w:sz w:val="32"/>
+          <w:szCs w:val="32"/>
+        </w:rPr>
+        <w:drawing>
+          <wp:inline distT="0" distB="0" distL="0" distR="0" wp14:anchorId="66AE8E6E" wp14:editId="519B04AD">
+            <wp:extent cx="5943600" cy="7099935"/>
+            <wp:effectExtent l="0" t="0" r="0" b="5715"/>
+            <wp:docPr id="9" name="Picture 9"/>
+            <wp:cNvGraphicFramePr>
+              <a:graphicFrameLocks xmlns:a="http://schemas.openxmlformats.org/drawingml/2006/main" noChangeAspect="1"/>
+            </wp:cNvGraphicFramePr>
+            <a:graphic xmlns:a="http://schemas.openxmlformats.org/drawingml/2006/main">
+              <a:graphicData uri="http://schemas.openxmlformats.org/drawingml/2006/picture">
+                <pic:pic xmlns:pic="http://schemas.openxmlformats.org/drawingml/2006/picture">
+                  <pic:nvPicPr>
+                    <pic:cNvPr id="1" name=""/>
+                    <pic:cNvPicPr/>
+                  </pic:nvPicPr>
+                  <pic:blipFill>
+                    <a:blip r:embed="rId9"/>
+                    <a:stretch>
+                      <a:fillRect/>
+                    </a:stretch>
+                  </pic:blipFill>
+                  <pic:spPr>
+                    <a:xfrm>
+                      <a:off x="0" y="0"/>
+                      <a:ext cx="5943600" cy="7099935"/>
+                    </a:xfrm>
+                    <a:prstGeom prst="rect">
+                      <a:avLst/>
+                    </a:prstGeom>
+                  </pic:spPr>
+                </pic:pic>
+              </a:graphicData>
+            </a:graphic>
+          </wp:inline>
+        </w:drawing>
+      </w:r>
+    </w:p>
+    <w:p>
+      <w:pPr>
+        <w:rPr>
+          <w:rFonts w:ascii="Times New Roman" w:hAnsi="Times New Roman" w:cs="Times New Roman"/>
+          <w:b/>
+          <w:bCs/>
+          <w:i/>
+          <w:iCs/>
+          <w:sz w:val="32"/>
+          <w:szCs w:val="32"/>
+          <w:u w:val="single"/>
+        </w:rPr>
+      </w:pPr>
+    </w:p>
+    <w:p>
+      <w:pPr>
+        <w:rPr>
+          <w:rFonts w:ascii="Times New Roman" w:hAnsi="Times New Roman" w:cs="Times New Roman"/>
+          <w:sz w:val="32"/>
+          <w:szCs w:val="32"/>
+        </w:rPr>
+      </w:pPr>
+      <w:r>
+        <w:rPr>
+          <w:rFonts w:ascii="Times New Roman" w:hAnsi="Times New Roman" w:cs="Times New Roman"/>
+          <w:iCs/>
+          <w:sz w:val="32"/>
+          <w:szCs w:val="32"/>
+          <w:shd w:val="clear" w:color="auto" w:fill="FFFFFF"/>
+        </w:rPr>
+        <w:t xml:space="preserve">Thuật toán nâng cao được sử dụng trên 1 mảnh đã được mã hoá (0,625bit/điểm ảnh) như trong hình 1(a). Các hình 1(b) và 1(c) là ảnh được sử dụng các phương </w:t>
+      </w:r>
+      <w:r>
+        <w:rPr>
+          <w:rFonts w:ascii="Times New Roman" w:hAnsi="Times New Roman" w:cs="Times New Roman"/>
+          <w:iCs/>
+          <w:sz w:val="32"/>
+          <w:szCs w:val="32"/>
+          <w:shd w:val="clear" w:color="auto" w:fill="FFFFFF"/>
+        </w:rPr>
+        <w:lastRenderedPageBreak/>
+        <w:t>án lọc (2) và (1) đã được miêu tả từ trước. Hình 1(d) cho ta thấy phân loại 3 loại điểm ảnh trên ảnh 1(a).</w:t>
+      </w:r>
+    </w:p>
+    <w:p>
+      <w:pPr>
         <w:pStyle w:val="ListParagraph"/>
         <w:numPr>
           <w:ilvl w:val="0"/>
@@ -2094,6 +2196,143 @@
           <w:lang w:val="vi-VN"/>
         </w:rPr>
         <w:t>Đánh giá</w:t>
+      </w:r>
+    </w:p>
+    <w:p>
+      <w:pPr>
+        <w:ind w:left="360"/>
+        <w:rPr>
+          <w:rFonts w:ascii="Times New Roman" w:hAnsi="Times New Roman" w:cs="Times New Roman"/>
+          <w:iCs/>
+          <w:sz w:val="32"/>
+          <w:szCs w:val="32"/>
+          <w:shd w:val="clear" w:color="auto" w:fill="FFFFFF"/>
+        </w:rPr>
+      </w:pPr>
+      <w:r>
+        <w:rPr>
+          <w:rFonts w:ascii="Times New Roman" w:hAnsi="Times New Roman" w:cs="Times New Roman"/>
+          <w:iCs/>
+          <w:sz w:val="32"/>
+          <w:szCs w:val="32"/>
+          <w:shd w:val="clear" w:color="auto" w:fill="FFFFFF"/>
+        </w:rPr>
+        <w:t>Tạo ảnh phụ từ việc trích xuất mã của ảnh hoặc ảnh sau khi được xử lý. Đặt tín hiệu của ảnh mới là s(i,j) trong các miền QC và giá trị trung bình  của s(i,j) là r(i,j). Cho biết tập hợp của (i,j) reong miền QC thuộc R. M1 được tính theo công thức sau:</w:t>
+      </w:r>
+    </w:p>
+    <w:p>
+      <w:pPr>
+        <w:ind w:left="360"/>
+        <w:rPr>
+          <w:rFonts w:ascii="Times New Roman" w:hAnsi="Times New Roman" w:cs="Times New Roman"/>
+          <w:iCs/>
+          <w:sz w:val="32"/>
+          <w:szCs w:val="32"/>
+          <w:shd w:val="clear" w:color="auto" w:fill="FFFFFF"/>
+        </w:rPr>
+      </w:pPr>
+      <w:r>
+        <w:rPr>
+          <w:noProof/>
+          <w:shd w:val="clear" w:color="auto" w:fill="FFFFFF"/>
+        </w:rPr>
+        <w:drawing>
+          <wp:inline distT="0" distB="0" distL="0" distR="0" wp14:anchorId="27864ED9" wp14:editId="668B98F2">
+            <wp:extent cx="5410955" cy="924054"/>
+            <wp:effectExtent l="0" t="0" r="0" b="9525"/>
+            <wp:docPr id="4" name="Picture 4"/>
+            <wp:cNvGraphicFramePr>
+              <a:graphicFrameLocks xmlns:a="http://schemas.openxmlformats.org/drawingml/2006/main" noChangeAspect="1"/>
+            </wp:cNvGraphicFramePr>
+            <a:graphic xmlns:a="http://schemas.openxmlformats.org/drawingml/2006/main">
+              <a:graphicData uri="http://schemas.openxmlformats.org/drawingml/2006/picture">
+                <pic:pic xmlns:pic="http://schemas.openxmlformats.org/drawingml/2006/picture">
+                  <pic:nvPicPr>
+                    <pic:cNvPr id="1" name=""/>
+                    <pic:cNvPicPr/>
+                  </pic:nvPicPr>
+                  <pic:blipFill>
+                    <a:blip r:embed="rId10"/>
+                    <a:stretch>
+                      <a:fillRect/>
+                    </a:stretch>
+                  </pic:blipFill>
+                  <pic:spPr>
+                    <a:xfrm>
+                      <a:off x="0" y="0"/>
+                      <a:ext cx="5410955" cy="924054"/>
+                    </a:xfrm>
+                    <a:prstGeom prst="rect">
+                      <a:avLst/>
+                    </a:prstGeom>
+                  </pic:spPr>
+                </pic:pic>
+              </a:graphicData>
+            </a:graphic>
+          </wp:inline>
+        </w:drawing>
+      </w:r>
+    </w:p>
+    <w:p>
+      <w:pPr>
+        <w:ind w:left="360"/>
+        <w:rPr>
+          <w:rFonts w:ascii="Times New Roman" w:hAnsi="Times New Roman" w:cs="Times New Roman"/>
+          <w:sz w:val="32"/>
+          <w:szCs w:val="32"/>
+        </w:rPr>
+      </w:pPr>
+      <w:r>
+        <w:rPr>
+          <w:rFonts w:ascii="Times New Roman" w:hAnsi="Times New Roman" w:cs="Times New Roman"/>
+          <w:iCs/>
+          <w:sz w:val="32"/>
+          <w:szCs w:val="32"/>
+          <w:shd w:val="clear" w:color="auto" w:fill="FFFFFF"/>
+        </w:rPr>
+        <w:t>Trong đó N là số điểm trong R. M</w:t>
+      </w:r>
+      <w:r>
+        <w:rPr>
+          <w:rFonts w:ascii="Times New Roman" w:hAnsi="Times New Roman" w:cs="Times New Roman"/>
+          <w:iCs/>
+          <w:sz w:val="32"/>
+          <w:szCs w:val="32"/>
+          <w:shd w:val="clear" w:color="auto" w:fill="FFFFFF"/>
+          <w:vertAlign w:val="subscript"/>
+        </w:rPr>
+        <w:t>1</w:t>
+      </w:r>
+      <w:r>
+        <w:rPr>
+          <w:rFonts w:ascii="Times New Roman" w:hAnsi="Times New Roman" w:cs="Times New Roman"/>
+          <w:iCs/>
+          <w:sz w:val="32"/>
+          <w:szCs w:val="32"/>
+          <w:shd w:val="clear" w:color="auto" w:fill="FFFFFF"/>
+        </w:rPr>
+        <w:t xml:space="preserve"> là trung bình độ lệch tuyệt đối trong cường độ của các điểm ảnh khác hoặc ảnh lỗi.Với bộ lọc lý tưởng nhất, thì M</w:t>
+      </w:r>
+      <w:r>
+        <w:rPr>
+          <w:rFonts w:ascii="Times New Roman" w:hAnsi="Times New Roman" w:cs="Times New Roman"/>
+          <w:iCs/>
+          <w:sz w:val="32"/>
+          <w:szCs w:val="32"/>
+          <w:shd w:val="clear" w:color="auto" w:fill="FFFFFF"/>
+          <w:vertAlign w:val="subscript"/>
+        </w:rPr>
+        <w:t>1</w:t>
+      </w:r>
+      <w:r>
+        <w:rPr>
+          <w:rFonts w:ascii="Times New Roman" w:hAnsi="Times New Roman" w:cs="Times New Roman"/>
+          <w:iCs/>
+          <w:sz w:val="32"/>
+          <w:szCs w:val="32"/>
+          <w:shd w:val="clear" w:color="auto" w:fill="FFFFFF"/>
+        </w:rPr>
+        <w:t xml:space="preserve"> nên bằng 0, tức là, không có sự khấc biệt. Nên lưu ý một điều rằng nếu thêm một hằng số vào giá trị của các điểm ảnh, thì nó không gây ảnh hưởng đến chất lượng hiển thị của ảnh, miên là hằng số ấy là nhỏ so với dải các giá trị của các điểm ảnh</w:t>
       </w:r>
     </w:p>
     <w:sectPr>

</xml_diff>